<commit_message>
new plots, small improvements everywhere, markdown metadata
</commit_message>
<xml_diff>
--- a/Data Management Plan.docx
+++ b/Data Management Plan.docx
@@ -1221,23 +1221,7 @@
           <w:color w:val="000000" w:themeColor="text1"/>
           <w:lang w:val="en-GB"/>
         </w:rPr>
-        <w:t xml:space="preserve">Plots derived from the statistical analyses will be saved in the common </w:t>
-      </w:r>
-      <w:proofErr w:type="spellStart"/>
-      <w:r>
-        <w:rPr>
-          <w:color w:val="000000" w:themeColor="text1"/>
-          <w:lang w:val="en-GB"/>
-        </w:rPr>
-        <w:t>png</w:t>
-      </w:r>
-      <w:proofErr w:type="spellEnd"/>
-      <w:r>
-        <w:rPr>
-          <w:color w:val="000000" w:themeColor="text1"/>
-          <w:lang w:val="en-GB"/>
-        </w:rPr>
-        <w:t xml:space="preserve"> format. The treatment of code files was already explained in the chapter reusability.</w:t>
+        <w:t>Plots derived from the statistical analyses will be saved in the common png format. The treatment of code files was already explained in the chapter reusability.</w:t>
       </w:r>
     </w:p>
     <w:p>
@@ -1279,15 +1263,13 @@
         </w:rPr>
         <w:t xml:space="preserve">The original dataset could be downloaded for free and GitHub repositories of this size are free. </w:t>
       </w:r>
-      <w:proofErr w:type="gramStart"/>
-      <w:r>
-        <w:rPr>
-          <w:color w:val="000000" w:themeColor="text1"/>
-          <w:lang w:val="en-GB"/>
-        </w:rPr>
-        <w:t>Therefore</w:t>
-      </w:r>
-      <w:proofErr w:type="gramEnd"/>
+      <w:r>
+        <w:rPr>
+          <w:color w:val="000000" w:themeColor="text1"/>
+          <w:lang w:val="en-GB"/>
+        </w:rPr>
+        <w:t>Therefore,</w:t>
+      </w:r>
       <w:r>
         <w:rPr>
           <w:color w:val="000000" w:themeColor="text1"/>
@@ -1464,6 +1446,26 @@
         </w:rPr>
         <w:t>/</w:t>
       </w:r>
+    </w:p>
+    <w:p>
+      <w:pPr>
+        <w:rPr>
+          <w:rFonts w:ascii="Arial" w:eastAsiaTheme="minorEastAsia" w:hAnsi="Arial" w:cs="Arial"/>
+          <w:sz w:val="18"/>
+          <w:szCs w:val="18"/>
+          <w:lang w:eastAsia="nl-BE"/>
+        </w:rPr>
+      </w:pPr>
+    </w:p>
+    <w:p>
+      <w:pPr>
+        <w:rPr>
+          <w:rFonts w:ascii="Arial" w:eastAsiaTheme="minorEastAsia" w:hAnsi="Arial" w:cs="Arial"/>
+          <w:sz w:val="18"/>
+          <w:szCs w:val="18"/>
+          <w:lang w:eastAsia="nl-BE"/>
+        </w:rPr>
+      </w:pPr>
     </w:p>
     <w:sectPr>
       <w:headerReference w:type="default" r:id="rId11"/>

</xml_diff>